<commit_message>
Blender exporter added und Internal auf Public geändert
</commit_message>
<xml_diff>
--- a/Bewegen von Modellen.docx
+++ b/Bewegen von Modellen.docx
@@ -2835,127 +2835,6 @@
     <w:pPr>
       <w:pStyle w:val="Fuzeile"/>
     </w:pPr>
-    <w:r>
-      <w:rPr>
-        <w:noProof/>
-      </w:rPr>
-      <mc:AlternateContent>
-        <mc:Choice Requires="wps">
-          <w:drawing>
-            <wp:anchor distT="0" distB="0" distL="0" distR="0" simplePos="0" relativeHeight="251659264" behindDoc="0" locked="0" layoutInCell="1" allowOverlap="1" wp14:anchorId="6D188856" wp14:editId="5BFAB6B4">
-              <wp:simplePos x="635" y="635"/>
-              <wp:positionH relativeFrom="page">
-                <wp:align>left</wp:align>
-              </wp:positionH>
-              <wp:positionV relativeFrom="page">
-                <wp:align>bottom</wp:align>
-              </wp:positionV>
-              <wp:extent cx="443865" cy="443865"/>
-              <wp:effectExtent l="0" t="0" r="5080" b="0"/>
-              <wp:wrapNone/>
-              <wp:docPr id="2" name="Textfeld 2" descr="INTERNAL">
-                <a:extLst xmlns:a="http://schemas.openxmlformats.org/drawingml/2006/main">
-                  <a:ext uri="{5AE41FA2-C0FF-4470-9BD4-5FADCA87CBE2}">
-                    <aclsh:classification xmlns:aclsh="http://schemas.microsoft.com/office/drawing/2020/classificationShape" classificationOutcomeType="ftr"/>
-                  </a:ext>
-                </a:extLst>
-              </wp:docPr>
-              <wp:cNvGraphicFramePr/>
-              <a:graphic xmlns:a="http://schemas.openxmlformats.org/drawingml/2006/main">
-                <a:graphicData uri="http://schemas.microsoft.com/office/word/2010/wordprocessingShape">
-                  <wps:wsp>
-                    <wps:cNvSpPr txBox="1"/>
-                    <wps:spPr>
-                      <a:xfrm>
-                        <a:off x="0" y="0"/>
-                        <a:ext cx="443865" cy="443865"/>
-                      </a:xfrm>
-                      <a:prstGeom prst="rect">
-                        <a:avLst/>
-                      </a:prstGeom>
-                      <a:noFill/>
-                      <a:ln>
-                        <a:noFill/>
-                      </a:ln>
-                    </wps:spPr>
-                    <wps:txbx>
-                      <w:txbxContent>
-                        <w:p>
-                          <w:pPr>
-                            <w:spacing w:after="0"/>
-                            <w:rPr>
-                              <w:rFonts w:ascii="Arial" w:eastAsia="Arial" w:hAnsi="Arial" w:cs="Arial"/>
-                              <w:noProof/>
-                              <w:color w:val="000000"/>
-                              <w:sz w:val="16"/>
-                              <w:szCs w:val="16"/>
-                            </w:rPr>
-                          </w:pPr>
-                          <w:r>
-                            <w:rPr>
-                              <w:rFonts w:ascii="Arial" w:eastAsia="Arial" w:hAnsi="Arial" w:cs="Arial"/>
-                              <w:noProof/>
-                              <w:color w:val="000000"/>
-                              <w:sz w:val="16"/>
-                              <w:szCs w:val="16"/>
-                            </w:rPr>
-                            <w:t>INTERNAL</w:t>
-                          </w:r>
-                        </w:p>
-                      </w:txbxContent>
-                    </wps:txbx>
-                    <wps:bodyPr rot="0" spcFirstLastPara="0" vertOverflow="overflow" horzOverflow="overflow" vert="horz" wrap="none" lIns="254000" tIns="0" rIns="0" bIns="190500" numCol="1" spcCol="0" rtlCol="0" fromWordArt="0" anchor="b" anchorCtr="0" forceAA="0" compatLnSpc="1">
-                      <a:prstTxWarp prst="textNoShape">
-                        <a:avLst/>
-                      </a:prstTxWarp>
-                      <a:spAutoFit/>
-                    </wps:bodyPr>
-                  </wps:wsp>
-                </a:graphicData>
-              </a:graphic>
-            </wp:anchor>
-          </w:drawing>
-        </mc:Choice>
-        <mc:Fallback>
-          <w:pict>
-            <v:shapetype w14:anchorId="6D188856" id="_x0000_t202" coordsize="21600,21600" o:spt="202" path="m,l,21600r21600,l21600,xe">
-              <v:stroke joinstyle="miter"/>
-              <v:path gradientshapeok="t" o:connecttype="rect"/>
-            </v:shapetype>
-            <v:shape id="_x0000_s1029" type="#_x0000_t202" alt="INTERNAL" style="position:absolute;margin-left:0;margin-top:0;width:34.95pt;height:34.95pt;z-index:251659264;visibility:visible;mso-wrap-style:none;mso-wrap-distance-left:0;mso-wrap-distance-top:0;mso-wrap-distance-right:0;mso-wrap-distance-bottom:0;mso-position-horizontal:left;mso-position-horizontal-relative:page;mso-position-vertical:bottom;mso-position-vertical-relative:page;v-text-anchor:bottom" o:gfxdata="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" filled="f" stroked="f">
-              <v:fill o:detectmouseclick="t"/>
-              <v:textbox style="mso-fit-shape-to-text:t" inset="20pt,0,0,15pt">
-                <w:txbxContent>
-                  <w:p>
-                    <w:pPr>
-                      <w:spacing w:after="0"/>
-                      <w:rPr>
-                        <w:rFonts w:ascii="Arial" w:eastAsia="Arial" w:hAnsi="Arial" w:cs="Arial"/>
-                        <w:noProof/>
-                        <w:color w:val="000000"/>
-                        <w:sz w:val="16"/>
-                        <w:szCs w:val="16"/>
-                      </w:rPr>
-                    </w:pPr>
-                    <w:r>
-                      <w:rPr>
-                        <w:rFonts w:ascii="Arial" w:eastAsia="Arial" w:hAnsi="Arial" w:cs="Arial"/>
-                        <w:noProof/>
-                        <w:color w:val="000000"/>
-                        <w:sz w:val="16"/>
-                        <w:szCs w:val="16"/>
-                      </w:rPr>
-                      <w:t>INTERNAL</w:t>
-                    </w:r>
-                  </w:p>
-                </w:txbxContent>
-              </v:textbox>
-              <w10:wrap anchorx="page" anchory="page"/>
-            </v:shape>
-          </w:pict>
-        </mc:Fallback>
-      </mc:AlternateContent>
-    </w:r>
   </w:p>
 </w:ftr>
 </file>
@@ -2966,127 +2845,6 @@
     <w:pPr>
       <w:pStyle w:val="Fuzeile"/>
     </w:pPr>
-    <w:r>
-      <w:rPr>
-        <w:noProof/>
-      </w:rPr>
-      <mc:AlternateContent>
-        <mc:Choice Requires="wps">
-          <w:drawing>
-            <wp:anchor distT="0" distB="0" distL="0" distR="0" simplePos="0" relativeHeight="251660288" behindDoc="0" locked="0" layoutInCell="1" allowOverlap="1" wp14:anchorId="58DF8C67" wp14:editId="7CDA7B2C">
-              <wp:simplePos x="914400" y="10074729"/>
-              <wp:positionH relativeFrom="page">
-                <wp:align>left</wp:align>
-              </wp:positionH>
-              <wp:positionV relativeFrom="page">
-                <wp:align>bottom</wp:align>
-              </wp:positionV>
-              <wp:extent cx="443865" cy="443865"/>
-              <wp:effectExtent l="0" t="0" r="5080" b="0"/>
-              <wp:wrapNone/>
-              <wp:docPr id="3" name="Textfeld 3" descr="INTERNAL">
-                <a:extLst xmlns:a="http://schemas.openxmlformats.org/drawingml/2006/main">
-                  <a:ext uri="{5AE41FA2-C0FF-4470-9BD4-5FADCA87CBE2}">
-                    <aclsh:classification xmlns:aclsh="http://schemas.microsoft.com/office/drawing/2020/classificationShape" classificationOutcomeType="ftr"/>
-                  </a:ext>
-                </a:extLst>
-              </wp:docPr>
-              <wp:cNvGraphicFramePr/>
-              <a:graphic xmlns:a="http://schemas.openxmlformats.org/drawingml/2006/main">
-                <a:graphicData uri="http://schemas.microsoft.com/office/word/2010/wordprocessingShape">
-                  <wps:wsp>
-                    <wps:cNvSpPr txBox="1"/>
-                    <wps:spPr>
-                      <a:xfrm>
-                        <a:off x="0" y="0"/>
-                        <a:ext cx="443865" cy="443865"/>
-                      </a:xfrm>
-                      <a:prstGeom prst="rect">
-                        <a:avLst/>
-                      </a:prstGeom>
-                      <a:noFill/>
-                      <a:ln>
-                        <a:noFill/>
-                      </a:ln>
-                    </wps:spPr>
-                    <wps:txbx>
-                      <w:txbxContent>
-                        <w:p>
-                          <w:pPr>
-                            <w:spacing w:after="0"/>
-                            <w:rPr>
-                              <w:rFonts w:ascii="Arial" w:eastAsia="Arial" w:hAnsi="Arial" w:cs="Arial"/>
-                              <w:noProof/>
-                              <w:color w:val="000000"/>
-                              <w:sz w:val="16"/>
-                              <w:szCs w:val="16"/>
-                            </w:rPr>
-                          </w:pPr>
-                          <w:r>
-                            <w:rPr>
-                              <w:rFonts w:ascii="Arial" w:eastAsia="Arial" w:hAnsi="Arial" w:cs="Arial"/>
-                              <w:noProof/>
-                              <w:color w:val="000000"/>
-                              <w:sz w:val="16"/>
-                              <w:szCs w:val="16"/>
-                            </w:rPr>
-                            <w:t>INTERNAL</w:t>
-                          </w:r>
-                        </w:p>
-                      </w:txbxContent>
-                    </wps:txbx>
-                    <wps:bodyPr rot="0" spcFirstLastPara="0" vertOverflow="overflow" horzOverflow="overflow" vert="horz" wrap="none" lIns="254000" tIns="0" rIns="0" bIns="190500" numCol="1" spcCol="0" rtlCol="0" fromWordArt="0" anchor="b" anchorCtr="0" forceAA="0" compatLnSpc="1">
-                      <a:prstTxWarp prst="textNoShape">
-                        <a:avLst/>
-                      </a:prstTxWarp>
-                      <a:spAutoFit/>
-                    </wps:bodyPr>
-                  </wps:wsp>
-                </a:graphicData>
-              </a:graphic>
-            </wp:anchor>
-          </w:drawing>
-        </mc:Choice>
-        <mc:Fallback>
-          <w:pict>
-            <v:shapetype w14:anchorId="58DF8C67" id="_x0000_t202" coordsize="21600,21600" o:spt="202" path="m,l,21600r21600,l21600,xe">
-              <v:stroke joinstyle="miter"/>
-              <v:path gradientshapeok="t" o:connecttype="rect"/>
-            </v:shapetype>
-            <v:shape id="Textfeld 3" o:spid="_x0000_s1030" type="#_x0000_t202" alt="INTERNAL" style="position:absolute;margin-left:0;margin-top:0;width:34.95pt;height:34.95pt;z-index:251660288;visibility:visible;mso-wrap-style:none;mso-wrap-distance-left:0;mso-wrap-distance-top:0;mso-wrap-distance-right:0;mso-wrap-distance-bottom:0;mso-position-horizontal:left;mso-position-horizontal-relative:page;mso-position-vertical:bottom;mso-position-vertical-relative:page;v-text-anchor:bottom" o:gfxdata="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" filled="f" stroked="f">
-              <v:fill o:detectmouseclick="t"/>
-              <v:textbox style="mso-fit-shape-to-text:t" inset="20pt,0,0,15pt">
-                <w:txbxContent>
-                  <w:p>
-                    <w:pPr>
-                      <w:spacing w:after="0"/>
-                      <w:rPr>
-                        <w:rFonts w:ascii="Arial" w:eastAsia="Arial" w:hAnsi="Arial" w:cs="Arial"/>
-                        <w:noProof/>
-                        <w:color w:val="000000"/>
-                        <w:sz w:val="16"/>
-                        <w:szCs w:val="16"/>
-                      </w:rPr>
-                    </w:pPr>
-                    <w:r>
-                      <w:rPr>
-                        <w:rFonts w:ascii="Arial" w:eastAsia="Arial" w:hAnsi="Arial" w:cs="Arial"/>
-                        <w:noProof/>
-                        <w:color w:val="000000"/>
-                        <w:sz w:val="16"/>
-                        <w:szCs w:val="16"/>
-                      </w:rPr>
-                      <w:t>INTERNAL</w:t>
-                    </w:r>
-                  </w:p>
-                </w:txbxContent>
-              </v:textbox>
-              <w10:wrap anchorx="page" anchory="page"/>
-            </v:shape>
-          </w:pict>
-        </mc:Fallback>
-      </mc:AlternateContent>
-    </w:r>
   </w:p>
 </w:ftr>
 </file>
@@ -3097,127 +2855,6 @@
     <w:pPr>
       <w:pStyle w:val="Fuzeile"/>
     </w:pPr>
-    <w:r>
-      <w:rPr>
-        <w:noProof/>
-      </w:rPr>
-      <mc:AlternateContent>
-        <mc:Choice Requires="wps">
-          <w:drawing>
-            <wp:anchor distT="0" distB="0" distL="0" distR="0" simplePos="0" relativeHeight="251658240" behindDoc="0" locked="0" layoutInCell="1" allowOverlap="1" wp14:anchorId="0523EE0D" wp14:editId="14F57DF2">
-              <wp:simplePos x="635" y="635"/>
-              <wp:positionH relativeFrom="page">
-                <wp:align>left</wp:align>
-              </wp:positionH>
-              <wp:positionV relativeFrom="page">
-                <wp:align>bottom</wp:align>
-              </wp:positionV>
-              <wp:extent cx="443865" cy="443865"/>
-              <wp:effectExtent l="0" t="0" r="5080" b="0"/>
-              <wp:wrapNone/>
-              <wp:docPr id="1" name="Textfeld 1" descr="INTERNAL">
-                <a:extLst xmlns:a="http://schemas.openxmlformats.org/drawingml/2006/main">
-                  <a:ext uri="{5AE41FA2-C0FF-4470-9BD4-5FADCA87CBE2}">
-                    <aclsh:classification xmlns:aclsh="http://schemas.microsoft.com/office/drawing/2020/classificationShape" classificationOutcomeType="ftr"/>
-                  </a:ext>
-                </a:extLst>
-              </wp:docPr>
-              <wp:cNvGraphicFramePr/>
-              <a:graphic xmlns:a="http://schemas.openxmlformats.org/drawingml/2006/main">
-                <a:graphicData uri="http://schemas.microsoft.com/office/word/2010/wordprocessingShape">
-                  <wps:wsp>
-                    <wps:cNvSpPr txBox="1"/>
-                    <wps:spPr>
-                      <a:xfrm>
-                        <a:off x="0" y="0"/>
-                        <a:ext cx="443865" cy="443865"/>
-                      </a:xfrm>
-                      <a:prstGeom prst="rect">
-                        <a:avLst/>
-                      </a:prstGeom>
-                      <a:noFill/>
-                      <a:ln>
-                        <a:noFill/>
-                      </a:ln>
-                    </wps:spPr>
-                    <wps:txbx>
-                      <w:txbxContent>
-                        <w:p>
-                          <w:pPr>
-                            <w:spacing w:after="0"/>
-                            <w:rPr>
-                              <w:rFonts w:ascii="Arial" w:eastAsia="Arial" w:hAnsi="Arial" w:cs="Arial"/>
-                              <w:noProof/>
-                              <w:color w:val="000000"/>
-                              <w:sz w:val="16"/>
-                              <w:szCs w:val="16"/>
-                            </w:rPr>
-                          </w:pPr>
-                          <w:r>
-                            <w:rPr>
-                              <w:rFonts w:ascii="Arial" w:eastAsia="Arial" w:hAnsi="Arial" w:cs="Arial"/>
-                              <w:noProof/>
-                              <w:color w:val="000000"/>
-                              <w:sz w:val="16"/>
-                              <w:szCs w:val="16"/>
-                            </w:rPr>
-                            <w:t>INTERNAL</w:t>
-                          </w:r>
-                        </w:p>
-                      </w:txbxContent>
-                    </wps:txbx>
-                    <wps:bodyPr rot="0" spcFirstLastPara="0" vertOverflow="overflow" horzOverflow="overflow" vert="horz" wrap="none" lIns="254000" tIns="0" rIns="0" bIns="190500" numCol="1" spcCol="0" rtlCol="0" fromWordArt="0" anchor="b" anchorCtr="0" forceAA="0" compatLnSpc="1">
-                      <a:prstTxWarp prst="textNoShape">
-                        <a:avLst/>
-                      </a:prstTxWarp>
-                      <a:spAutoFit/>
-                    </wps:bodyPr>
-                  </wps:wsp>
-                </a:graphicData>
-              </a:graphic>
-            </wp:anchor>
-          </w:drawing>
-        </mc:Choice>
-        <mc:Fallback>
-          <w:pict>
-            <v:shapetype w14:anchorId="0523EE0D" id="_x0000_t202" coordsize="21600,21600" o:spt="202" path="m,l,21600r21600,l21600,xe">
-              <v:stroke joinstyle="miter"/>
-              <v:path gradientshapeok="t" o:connecttype="rect"/>
-            </v:shapetype>
-            <v:shape id="Textfeld 1" o:spid="_x0000_s1031" type="#_x0000_t202" alt="INTERNAL" style="position:absolute;margin-left:0;margin-top:0;width:34.95pt;height:34.95pt;z-index:251658240;visibility:visible;mso-wrap-style:none;mso-wrap-distance-left:0;mso-wrap-distance-top:0;mso-wrap-distance-right:0;mso-wrap-distance-bottom:0;mso-position-horizontal:left;mso-position-horizontal-relative:page;mso-position-vertical:bottom;mso-position-vertical-relative:page;v-text-anchor:bottom" o:gfxdata="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" filled="f" stroked="f">
-              <v:fill o:detectmouseclick="t"/>
-              <v:textbox style="mso-fit-shape-to-text:t" inset="20pt,0,0,15pt">
-                <w:txbxContent>
-                  <w:p>
-                    <w:pPr>
-                      <w:spacing w:after="0"/>
-                      <w:rPr>
-                        <w:rFonts w:ascii="Arial" w:eastAsia="Arial" w:hAnsi="Arial" w:cs="Arial"/>
-                        <w:noProof/>
-                        <w:color w:val="000000"/>
-                        <w:sz w:val="16"/>
-                        <w:szCs w:val="16"/>
-                      </w:rPr>
-                    </w:pPr>
-                    <w:r>
-                      <w:rPr>
-                        <w:rFonts w:ascii="Arial" w:eastAsia="Arial" w:hAnsi="Arial" w:cs="Arial"/>
-                        <w:noProof/>
-                        <w:color w:val="000000"/>
-                        <w:sz w:val="16"/>
-                        <w:szCs w:val="16"/>
-                      </w:rPr>
-                      <w:t>INTERNAL</w:t>
-                    </w:r>
-                  </w:p>
-                </w:txbxContent>
-              </v:textbox>
-              <w10:wrap anchorx="page" anchory="page"/>
-            </v:shape>
-          </w:pict>
-        </mc:Fallback>
-      </mc:AlternateContent>
-    </w:r>
   </w:p>
 </w:ftr>
 </file>

</xml_diff>